<commit_message>
Update 002Video making for Anodiam.docx
</commit_message>
<xml_diff>
--- a/ProjectExecution/BA/PreSalesDocsPresentations/002Video making for Anodiam.docx
+++ b/ProjectExecution/BA/PreSalesDocsPresentations/002Video making for Anodiam.docx
@@ -20,6 +20,28 @@
           <w:szCs w:val="52"/>
           <w:u w:val="single"/>
         </w:rPr>
+        <w:br w:type="page"/>
+      </w:r>
+    </w:p>
+    <w:p>
+      <w:pPr>
+        <w:rPr>
+          <w:b/>
+          <w:bCs/>
+          <w:sz w:val="44"/>
+          <w:szCs w:val="52"/>
+          <w:u w:val="single"/>
+        </w:rPr>
+      </w:pPr>
+      <w:r>
+        <w:rPr>
+          <w:b/>
+          <w:bCs/>
+          <w:sz w:val="44"/>
+          <w:szCs w:val="52"/>
+          <w:u w:val="single"/>
+        </w:rPr>
+        <w:lastRenderedPageBreak/>
         <w:t xml:space="preserve">Video making for </w:t>
       </w:r>
       <w:proofErr w:type="spellStart"/>
@@ -454,9 +476,9 @@
       <w:r>
         <w:rPr>
           <w:rFonts w:asciiTheme="minorHAnsi" w:eastAsiaTheme="minorHAnsi" w:hAnsiTheme="minorHAnsi" w:cstheme="minorBidi"/>
-          <w:sz w:val="32"/>
-          <w:szCs w:val="40"/>
-          <w:lang w:eastAsia="en-US"/>
+          <w:noProof/>
+          <w:sz w:val="32"/>
+          <w:szCs w:val="40"/>
         </w:rPr>
         <w:lastRenderedPageBreak/>
         <w:drawing>
@@ -520,9 +542,9 @@
       <w:r>
         <w:rPr>
           <w:rFonts w:asciiTheme="minorHAnsi" w:eastAsiaTheme="minorHAnsi" w:hAnsiTheme="minorHAnsi" w:cstheme="minorBidi"/>
-          <w:sz w:val="32"/>
-          <w:szCs w:val="40"/>
-          <w:lang w:eastAsia="en-US"/>
+          <w:noProof/>
+          <w:sz w:val="32"/>
+          <w:szCs w:val="40"/>
         </w:rPr>
         <w:drawing>
           <wp:inline distT="0" distB="0" distL="0" distR="0" wp14:anchorId="175579AA" wp14:editId="45292FB8">
@@ -638,8 +660,10 @@
       </w:pPr>
       <w:r>
         <w:rPr>
-          <w:sz w:val="32"/>
-          <w:szCs w:val="40"/>
+          <w:noProof/>
+          <w:sz w:val="32"/>
+          <w:szCs w:val="40"/>
+          <w:lang w:eastAsia="en-AU"/>
         </w:rPr>
         <w:lastRenderedPageBreak/>
         <w:drawing>
@@ -1312,14 +1336,7 @@
           <w:sz w:val="32"/>
           <w:szCs w:val="40"/>
         </w:rPr>
-        <w:t xml:space="preserve">. </w:t>
-      </w:r>
-      <w:r>
-        <w:rPr>
-          <w:sz w:val="32"/>
-          <w:szCs w:val="40"/>
-        </w:rPr>
-        <w:t>It seems when you display a low energy level and does not miss a beat when your enthusiasm stretches the truth.</w:t>
+        <w:t>. It seems when you display a low energy level and does not miss a beat when your enthusiasm stretches the truth.</w:t>
       </w:r>
     </w:p>
     <w:p>
@@ -1635,21 +1652,7 @@
           <w:sz w:val="32"/>
           <w:szCs w:val="40"/>
         </w:rPr>
-        <w:t xml:space="preserve"> </w:t>
-      </w:r>
-      <w:r>
-        <w:rPr>
-          <w:sz w:val="32"/>
-          <w:szCs w:val="40"/>
-        </w:rPr>
-        <w:t>The adage is true: if you look good, you feel good. You do not need to spend your entire day getting dressed. However, you can spend some time finding a clean, ironed shirt to wear. </w:t>
-      </w:r>
-      <w:r>
-        <w:rPr>
-          <w:sz w:val="32"/>
-          <w:szCs w:val="40"/>
-        </w:rPr>
-        <w:t xml:space="preserve">For women any </w:t>
+        <w:t xml:space="preserve"> The adage is true: if you look good, you feel good. You do not need to spend your entire day getting dressed. However, you can spend some time finding a clean, ironed shirt to wear. For women any </w:t>
       </w:r>
       <w:r>
         <w:rPr>
@@ -1686,22 +1689,13 @@
         </w:rPr>
         <w:t xml:space="preserve">If you are not able to implement all of the tips immediately, start with the one or two tips you need to use the </w:t>
       </w:r>
-      <w:proofErr w:type="gramStart"/>
       <w:r>
         <w:rPr>
           <w:sz w:val="32"/>
           <w:szCs w:val="40"/>
         </w:rPr>
         <w:lastRenderedPageBreak/>
-        <w:t>most</w:t>
-      </w:r>
-      <w:proofErr w:type="gramEnd"/>
-      <w:r>
-        <w:rPr>
-          <w:sz w:val="32"/>
-          <w:szCs w:val="40"/>
-        </w:rPr>
-        <w:t xml:space="preserve"> to make your videos effective. Once you improve the weakest component of your videos, you can focus on other areas.</w:t>
+        <w:t>most to make your videos effective. Once you improve the weakest component of your videos, you can focus on other areas.</w:t>
       </w:r>
     </w:p>
     <w:p>
@@ -1776,14 +1770,7 @@
           <w:sz w:val="32"/>
           <w:szCs w:val="40"/>
         </w:rPr>
-        <w:t xml:space="preserve"> </w:t>
-      </w:r>
-      <w:r>
-        <w:rPr>
-          <w:sz w:val="32"/>
-          <w:szCs w:val="40"/>
-        </w:rPr>
-        <w:t>Voice modulation is one of the most powerful weapons that you can have in your arsenal while delivering a speech. Not only does it reflect confidence but it also helps in convincing your audience about your beliefs or ideas. This is the power that voice modulation commands over people!</w:t>
+        <w:t xml:space="preserve"> Voice modulation is one of the most powerful weapons that you can have in your arsenal while delivering a speech. Not only does it reflect confidence but it also helps in convincing your audience about your beliefs or ideas. This is the power that voice modulation commands over people!</w:t>
       </w:r>
     </w:p>
     <w:p>
@@ -2035,14 +2022,7 @@
           <w:sz w:val="32"/>
           <w:szCs w:val="40"/>
         </w:rPr>
-        <w:t xml:space="preserve"> </w:t>
-      </w:r>
-      <w:r>
-        <w:rPr>
-          <w:sz w:val="32"/>
-          <w:szCs w:val="40"/>
-        </w:rPr>
-        <w:t>Pauses are very important. They build curiosity in the minds of the people listening to you. You have to ensure that you don't take very long pauses, boring the audience instead. Have a clear idea of what you're about to speak. This will help you build a roadmap in your own mind regarding the speech and hence</w:t>
+        <w:t xml:space="preserve"> Pauses are very important. They build curiosity in the minds of the people listening to you. You have to ensure that you don't take very long pauses, boring the audience instead. Have a clear idea of what you're about to speak. This will help you build a roadmap in your own mind regarding the speech and hence</w:t>
       </w:r>
       <w:r>
         <w:rPr>
@@ -2348,38 +2328,37 @@
         </w:rPr>
         <w:t xml:space="preserve"> - </w:t>
       </w:r>
-      <w:hyperlink r:id="rId14" w:history="1">
-        <w:r>
-          <w:rPr>
-            <w:rStyle w:val="Hyperlink"/>
-            <w:b/>
-            <w:bCs/>
-            <w:sz w:val="32"/>
-            <w:szCs w:val="40"/>
-          </w:rPr>
-          <w:t>https://fluvid.com/?utm_source=GoogleAds&amp;utm_medium=Fluvid&amp;utm_campaign=Fluvid&amp;gclid=Cj0KCQiA7qP9BRCLARIsABDaZzjKTiBTwvWg13ACoTAsqRu6n2TWYGroy3d-l8X3vJ08R-pOWB0FUj8aAueIEALw_wcB</w:t>
-        </w:r>
-      </w:hyperlink>
-      <w:r>
-        <w:rPr>
+      <w:bookmarkStart w:id="0" w:name="_GoBack"/>
+      <w:r>
+        <w:fldChar w:fldCharType="begin"/>
+      </w:r>
+      <w:r>
+        <w:instrText xml:space="preserve"> HYPERLINK "https://fluvid.com/?utm_source=GoogleAds&amp;utm_medium=Fluvid&amp;utm_campaign=Fluvid&amp;gclid=Cj0KCQiA7qP9BRCLARIsABDaZzjKTiBTwvWg13ACoTAsqRu6n2TWYGroy3d-l8X3vJ08R-pOWB0FUj8aAueIEALw_wcB" </w:instrText>
+      </w:r>
+      <w:r>
+        <w:fldChar w:fldCharType="separate"/>
+      </w:r>
+      <w:r>
+        <w:rPr>
+          <w:rStyle w:val="Hyperlink"/>
           <w:b/>
           <w:bCs/>
           <w:sz w:val="32"/>
           <w:szCs w:val="40"/>
         </w:rPr>
-        <w:t xml:space="preserve"> (</w:t>
-      </w:r>
-      <w:proofErr w:type="spellStart"/>
-      <w:r>
-        <w:rPr>
+        <w:t>https://fluvid.com/?utm_source=GoogleAds&amp;utm_medium=Fluvid&amp;utm_campaign=Fluvid&amp;gclid=Cj0KCQiA7qP9BRCLARIsABDaZzjKTiBTwvWg13ACoTAsqRu6n2TWYGroy3d-l8X3vJ08R-pOWB0FUj8aAueIEALw_wcB</w:t>
+      </w:r>
+      <w:r>
+        <w:rPr>
+          <w:rStyle w:val="Hyperlink"/>
           <w:b/>
           <w:bCs/>
           <w:sz w:val="32"/>
           <w:szCs w:val="40"/>
         </w:rPr>
-        <w:t>Fluvid</w:t>
-      </w:r>
-      <w:proofErr w:type="spellEnd"/>
+        <w:fldChar w:fldCharType="end"/>
+      </w:r>
+      <w:bookmarkEnd w:id="0"/>
       <w:r>
         <w:rPr>
           <w:b/>
@@ -2387,19 +2366,39 @@
           <w:sz w:val="32"/>
           <w:szCs w:val="40"/>
         </w:rPr>
-        <w:t xml:space="preserve"> free video capturing software)</w:t>
-      </w:r>
-    </w:p>
-    <w:p>
-      <w:pPr>
+        <w:t xml:space="preserve"> (</w:t>
+      </w:r>
+      <w:proofErr w:type="spellStart"/>
+      <w:r>
         <w:rPr>
           <w:b/>
           <w:bCs/>
           <w:sz w:val="32"/>
           <w:szCs w:val="40"/>
         </w:rPr>
-      </w:pPr>
-      <w:hyperlink r:id="rId15" w:history="1">
+        <w:t>Fluvid</w:t>
+      </w:r>
+      <w:proofErr w:type="spellEnd"/>
+      <w:r>
+        <w:rPr>
+          <w:b/>
+          <w:bCs/>
+          <w:sz w:val="32"/>
+          <w:szCs w:val="40"/>
+        </w:rPr>
+        <w:t xml:space="preserve"> free video capturing software)</w:t>
+      </w:r>
+    </w:p>
+    <w:p>
+      <w:pPr>
+        <w:rPr>
+          <w:b/>
+          <w:bCs/>
+          <w:sz w:val="32"/>
+          <w:szCs w:val="40"/>
+        </w:rPr>
+      </w:pPr>
+      <w:hyperlink r:id="rId14" w:history="1">
         <w:r>
           <w:rPr>
             <w:rStyle w:val="Hyperlink"/>
@@ -2430,7 +2429,7 @@
           <w:szCs w:val="40"/>
         </w:rPr>
       </w:pPr>
-      <w:hyperlink r:id="rId16" w:history="1">
+      <w:hyperlink r:id="rId15" w:history="1">
         <w:r>
           <w:rPr>
             <w:rStyle w:val="Hyperlink"/>
@@ -2449,27 +2448,7 @@
           <w:sz w:val="32"/>
           <w:szCs w:val="40"/>
         </w:rPr>
-        <w:t xml:space="preserve"> (video </w:t>
-      </w:r>
-      <w:proofErr w:type="gramStart"/>
-      <w:r>
-        <w:rPr>
-          <w:b/>
-          <w:bCs/>
-          <w:sz w:val="32"/>
-          <w:szCs w:val="40"/>
-        </w:rPr>
-        <w:t>editor</w:t>
-      </w:r>
-      <w:proofErr w:type="gramEnd"/>
-      <w:r>
-        <w:rPr>
-          <w:b/>
-          <w:bCs/>
-          <w:sz w:val="32"/>
-          <w:szCs w:val="40"/>
-        </w:rPr>
-        <w:t>)</w:t>
+        <w:t xml:space="preserve"> (video editor)</w:t>
       </w:r>
     </w:p>
     <w:p>
@@ -2874,8 +2853,6 @@
         </w:rPr>
         <w:t xml:space="preserve">Miscellaneous </w:t>
       </w:r>
-      <w:bookmarkStart w:id="0" w:name="_GoBack"/>
-      <w:bookmarkEnd w:id="0"/>
     </w:p>
     <w:p>
       <w:pPr>

</xml_diff>